<commit_message>
AD, SSD, OC til UC7 samt småfejl ændret i OC UC4 og UC6
</commit_message>
<xml_diff>
--- a/Dokumentation/Forundersøgelse/OC UC4.docx
+++ b/Dokumentation/Forundersøgelse/OC UC4.docx
@@ -1,6 +1,6 @@
 
 <file path=word/document.xml><?xml version="1.0" encoding="utf-8"?>
-<w:document xmlns:wpc="http://schemas.microsoft.com/office/word/2010/wordprocessingCanvas" xmlns:cx="http://schemas.microsoft.com/office/drawing/2014/chartex" xmlns:cx1="http://schemas.microsoft.com/office/drawing/2015/9/8/chartex" xmlns:cx2="http://schemas.microsoft.com/office/drawing/2015/10/21/chartex" xmlns:mc="http://schemas.openxmlformats.org/markup-compatibility/2006" xmlns:o="urn:schemas-microsoft-com:office:office" xmlns:r="http://schemas.openxmlformats.org/officeDocument/2006/relationships" xmlns:m="http://schemas.openxmlformats.org/officeDocument/2006/math" xmlns:v="urn:schemas-microsoft-com:vml" xmlns:wp14="http://schemas.microsoft.com/office/word/2010/wordprocessingDrawing" xmlns:wp="http://schemas.openxmlformats.org/drawingml/2006/wordprocessingDrawing" xmlns:w10="urn:schemas-microsoft-com:office:word" xmlns:w="http://schemas.openxmlformats.org/wordprocessingml/2006/main" xmlns:w14="http://schemas.microsoft.com/office/word/2010/wordml" xmlns:w15="http://schemas.microsoft.com/office/word/2012/wordml" xmlns:w16se="http://schemas.microsoft.com/office/word/2015/wordml/symex" xmlns:wpg="http://schemas.microsoft.com/office/word/2010/wordprocessingGroup" xmlns:wpi="http://schemas.microsoft.com/office/word/2010/wordprocessingInk" xmlns:wne="http://schemas.microsoft.com/office/word/2006/wordml" xmlns:wps="http://schemas.microsoft.com/office/word/2010/wordprocessingShape" mc:Ignorable="w14 w15 w16se wp14">
+<w:document xmlns:wpc="http://schemas.microsoft.com/office/word/2010/wordprocessingCanvas" xmlns:mc="http://schemas.openxmlformats.org/markup-compatibility/2006" xmlns:o="urn:schemas-microsoft-com:office:office" xmlns:r="http://schemas.openxmlformats.org/officeDocument/2006/relationships" xmlns:m="http://schemas.openxmlformats.org/officeDocument/2006/math" xmlns:v="urn:schemas-microsoft-com:vml" xmlns:wp14="http://schemas.microsoft.com/office/word/2010/wordprocessingDrawing" xmlns:wp="http://schemas.openxmlformats.org/drawingml/2006/wordprocessingDrawing" xmlns:w10="urn:schemas-microsoft-com:office:word" xmlns:w="http://schemas.openxmlformats.org/wordprocessingml/2006/main" xmlns:w14="http://schemas.microsoft.com/office/word/2010/wordml" xmlns:w15="http://schemas.microsoft.com/office/word/2012/wordml" xmlns:wpg="http://schemas.microsoft.com/office/word/2010/wordprocessingGroup" xmlns:wpi="http://schemas.microsoft.com/office/word/2010/wordprocessingInk" xmlns:wne="http://schemas.microsoft.com/office/word/2006/wordml" xmlns:wps="http://schemas.microsoft.com/office/word/2010/wordprocessingShape" mc:Ignorable="w14 w15 wp14">
   <w:body>
     <w:p>
       <w:pPr>
@@ -9,9 +9,11 @@
       <w:r>
         <w:t xml:space="preserve">OC-1: </w:t>
       </w:r>
+      <w:proofErr w:type="spellStart"/>
       <w:r>
         <w:t>anmodOmKørselshistorik</w:t>
       </w:r>
+      <w:proofErr w:type="spellEnd"/>
     </w:p>
     <w:p>
       <w:pPr>
@@ -22,12 +24,16 @@
       </w:r>
     </w:p>
     <w:p>
+      <w:proofErr w:type="spellStart"/>
+      <w:proofErr w:type="gramStart"/>
       <w:r>
         <w:t>anmodOm</w:t>
       </w:r>
       <w:r>
         <w:t>Kørselshistorik</w:t>
       </w:r>
+      <w:proofErr w:type="spellEnd"/>
+      <w:proofErr w:type="gramEnd"/>
       <w:r>
         <w:t>(kundenummer</w:t>
       </w:r>
@@ -54,7 +60,18 @@
     </w:p>
     <w:p>
       <w:r>
-        <w:t>Fremstillet egen kørselshistorik</w:t>
+        <w:t>L</w:t>
+      </w:r>
+      <w:r>
+        <w:t xml:space="preserve"> </w:t>
+      </w:r>
+      <w:proofErr w:type="spellStart"/>
+      <w:r>
+        <w:t>æs</w:t>
+      </w:r>
+      <w:proofErr w:type="spellEnd"/>
+      <w:r>
+        <w:t xml:space="preserve"> egen historik</w:t>
       </w:r>
     </w:p>
     <w:p>
@@ -80,12 +97,14 @@
       <w:r>
         <w:t xml:space="preserve"> af </w:t>
       </w:r>
+      <w:proofErr w:type="spellStart"/>
       <w:r>
         <w:t>KørselsKartotek</w:t>
       </w:r>
       <w:r>
         <w:t>Impl</w:t>
       </w:r>
+      <w:proofErr w:type="spellEnd"/>
       <w:r>
         <w:t xml:space="preserve"> findes</w:t>
       </w:r>
@@ -109,14 +128,28 @@
         <w:t>og</w:t>
       </w:r>
       <w:r>
-        <w:t xml:space="preserve"> dato2 != null</w:t>
-      </w:r>
+        <w:t xml:space="preserve"> dato</w:t>
+      </w:r>
+      <w:proofErr w:type="gramStart"/>
+      <w:r>
+        <w:t>2 !</w:t>
+      </w:r>
+      <w:proofErr w:type="gramEnd"/>
+      <w:r>
+        <w:t xml:space="preserve">= </w:t>
+      </w:r>
+      <w:proofErr w:type="spellStart"/>
+      <w:r>
+        <w:t>null</w:t>
+      </w:r>
+      <w:proofErr w:type="spellEnd"/>
     </w:p>
     <w:p>
       <w:pPr>
         <w:ind w:firstLine="1304"/>
       </w:pPr>
       <w:hyperlink r:id="rId4" w:history="1">
+        <w:proofErr w:type="spellStart"/>
         <w:r>
           <w:rPr>
             <w:rStyle w:val="Hyperlink"/>
@@ -129,12 +162,27 @@
           </w:rPr>
           <w:t>.visKørslerTidsinterval</w:t>
         </w:r>
+        <w:proofErr w:type="spellEnd"/>
       </w:hyperlink>
       <w:r>
         <w:rPr>
           <w:rStyle w:val="Hyperlink"/>
         </w:rPr>
-        <w:t>(dato1,dato2)</w:t>
+        <w:t>(dato</w:t>
+      </w:r>
+      <w:proofErr w:type="gramStart"/>
+      <w:r>
+        <w:rPr>
+          <w:rStyle w:val="Hyperlink"/>
+        </w:rPr>
+        <w:t>1,dato</w:t>
+      </w:r>
+      <w:proofErr w:type="gramEnd"/>
+      <w:r>
+        <w:rPr>
+          <w:rStyle w:val="Hyperlink"/>
+        </w:rPr>
+        <w:t>2)</w:t>
       </w:r>
       <w:r>
         <w:t xml:space="preserve"> blev kaldt</w:t>
@@ -150,11 +198,12 @@
         <w:ind w:firstLine="1304"/>
       </w:pPr>
       <w:hyperlink r:id="rId5" w:history="1">
+        <w:proofErr w:type="spellStart"/>
         <w:r>
           <w:rPr>
             <w:rStyle w:val="Hyperlink"/>
           </w:rPr>
-          <w:t>kørselskartotek</w:t>
+          <w:t>kør</w:t>
         </w:r>
         <w:bookmarkStart w:id="0" w:name="_GoBack"/>
         <w:bookmarkEnd w:id="0"/>
@@ -162,8 +211,15 @@
           <w:rPr>
             <w:rStyle w:val="Hyperlink"/>
           </w:rPr>
+          <w:t>selskartotek</w:t>
+        </w:r>
+        <w:r>
+          <w:rPr>
+            <w:rStyle w:val="Hyperlink"/>
+          </w:rPr>
           <w:t>.visKørsler</w:t>
         </w:r>
+        <w:proofErr w:type="spellEnd"/>
       </w:hyperlink>
       <w:r>
         <w:t xml:space="preserve"> blev kaldt</w:t>
@@ -180,7 +236,7 @@
 </file>
 
 <file path=word/styles.xml><?xml version="1.0" encoding="utf-8"?>
-<w:styles xmlns:mc="http://schemas.openxmlformats.org/markup-compatibility/2006" xmlns:r="http://schemas.openxmlformats.org/officeDocument/2006/relationships" xmlns:w="http://schemas.openxmlformats.org/wordprocessingml/2006/main" xmlns:w14="http://schemas.microsoft.com/office/word/2010/wordml" xmlns:w15="http://schemas.microsoft.com/office/word/2012/wordml" xmlns:w16se="http://schemas.microsoft.com/office/word/2015/wordml/symex" mc:Ignorable="w14 w15 w16se">
+<w:styles xmlns:mc="http://schemas.openxmlformats.org/markup-compatibility/2006" xmlns:r="http://schemas.openxmlformats.org/officeDocument/2006/relationships" xmlns:w="http://schemas.openxmlformats.org/wordprocessingml/2006/main" xmlns:w14="http://schemas.microsoft.com/office/word/2010/wordml" xmlns:w15="http://schemas.microsoft.com/office/word/2012/wordml" mc:Ignorable="w14 w15">
   <w:docDefaults>
     <w:rPrDefault>
       <w:rPr>
@@ -196,7 +252,7 @@
       </w:pPr>
     </w:pPrDefault>
   </w:docDefaults>
-  <w:latentStyles w:defLockedState="0" w:defUIPriority="99" w:defSemiHidden="0" w:defUnhideWhenUsed="0" w:defQFormat="0" w:count="372">
+  <w:latentStyles w:defLockedState="0" w:defUIPriority="99" w:defSemiHidden="0" w:defUnhideWhenUsed="0" w:defQFormat="0" w:count="371">
     <w:lsdException w:name="Normal" w:uiPriority="0" w:qFormat="1"/>
     <w:lsdException w:name="heading 1" w:uiPriority="9" w:qFormat="1"/>
     <w:lsdException w:name="heading 2" w:semiHidden="1" w:uiPriority="9" w:unhideWhenUsed="1" w:qFormat="1"/>
@@ -302,6 +358,7 @@
     <w:lsdException w:name="HTML Sample" w:semiHidden="1" w:unhideWhenUsed="1"/>
     <w:lsdException w:name="HTML Typewriter" w:semiHidden="1" w:unhideWhenUsed="1"/>
     <w:lsdException w:name="HTML Variable" w:semiHidden="1" w:unhideWhenUsed="1"/>
+    <w:lsdException w:name="Normal Table" w:semiHidden="1" w:unhideWhenUsed="1"/>
     <w:lsdException w:name="annotation subject" w:semiHidden="1" w:unhideWhenUsed="1"/>
     <w:lsdException w:name="No List" w:semiHidden="1" w:unhideWhenUsed="1"/>
     <w:lsdException w:name="Outline List 1" w:semiHidden="1" w:unhideWhenUsed="1"/>
@@ -348,8 +405,10 @@
     <w:lsdException w:name="Table Subtle 2" w:semiHidden="1" w:unhideWhenUsed="1"/>
     <w:lsdException w:name="Table Web 1" w:semiHidden="1" w:unhideWhenUsed="1"/>
     <w:lsdException w:name="Table Web 2" w:semiHidden="1" w:unhideWhenUsed="1"/>
+    <w:lsdException w:name="Table Web 3" w:semiHidden="1" w:unhideWhenUsed="1"/>
     <w:lsdException w:name="Balloon Text" w:semiHidden="1" w:unhideWhenUsed="1"/>
     <w:lsdException w:name="Table Grid" w:uiPriority="39"/>
+    <w:lsdException w:name="Table Theme" w:semiHidden="1" w:unhideWhenUsed="1"/>
     <w:lsdException w:name="Placeholder Text" w:semiHidden="1"/>
     <w:lsdException w:name="No Spacing" w:uiPriority="1" w:qFormat="1"/>
     <w:lsdException w:name="Light Shading" w:uiPriority="60"/>
@@ -565,7 +624,6 @@
     <w:lsdException w:name="List Table 5 Dark Accent 6" w:uiPriority="50"/>
     <w:lsdException w:name="List Table 6 Colorful Accent 6" w:uiPriority="51"/>
     <w:lsdException w:name="List Table 7 Colorful Accent 6" w:uiPriority="52"/>
-    <w:lsdException w:name="Mention" w:semiHidden="1" w:unhideWhenUsed="1"/>
   </w:latentStyles>
   <w:style w:type="paragraph" w:default="1" w:styleId="Normal">
     <w:name w:val="Normal"/>

</xml_diff>